<commit_message>
repo url added in files
</commit_message>
<xml_diff>
--- a/LJ1.docx
+++ b/LJ1.docx
@@ -78,6 +78,9 @@
       </w:r>
       <w:r>
         <w:t xml:space="preserve"> </w:t>
+      </w:r>
+      <w:r>
+        <w:t>https://github.com/aleenabudhathoki/SOEN6841/blob/main/LJ1.docx</w:t>
       </w:r>
     </w:p>
     <w:p>
@@ -2314,6 +2317,15 @@
 </file>
 
 <file path=customXml/item1.xml><?xml version="1.0" encoding="utf-8"?>
+<?mso-contentType ?>
+<FormTemplates xmlns="http://schemas.microsoft.com/sharepoint/v3/contenttype/forms">
+  <Display>DocumentLibraryForm</Display>
+  <Edit>DocumentLibraryForm</Edit>
+  <New>DocumentLibraryForm</New>
+</FormTemplates>
+</file>
+
+<file path=customXml/item2.xml><?xml version="1.0" encoding="utf-8"?>
 <ct:contentTypeSchema xmlns:ct="http://schemas.microsoft.com/office/2006/metadata/contentType" xmlns:ma="http://schemas.microsoft.com/office/2006/metadata/properties/metaAttributes" ct:_="" ma:_="" ma:contentTypeName="Document" ma:contentTypeID="0x0101001943C888CC9F6A4A964A15910DD60AC6" ma:contentTypeVersion="4" ma:contentTypeDescription="Create a new document." ma:contentTypeScope="" ma:versionID="2aad61f15b1755ee5650d5065cf06ecd">
   <xsd:schema xmlns:xsd="http://www.w3.org/2001/XMLSchema" xmlns:xs="http://www.w3.org/2001/XMLSchema" xmlns:p="http://schemas.microsoft.com/office/2006/metadata/properties" xmlns:ns2="8cf01d82-e3b0-482a-9cd9-acb37bcf423e" targetNamespace="http://schemas.microsoft.com/office/2006/metadata/properties" ma:root="true" ma:fieldsID="6d1b9fff81cd10a893dff1f2483469d5" ns2:_="">
     <xsd:import namespace="8cf01d82-e3b0-482a-9cd9-acb37bcf423e"/>
@@ -2457,16 +2469,15 @@
 </ct:contentTypeSchema>
 </file>
 
-<file path=customXml/item2.xml><?xml version="1.0" encoding="utf-8"?>
-<?mso-contentType ?>
-<FormTemplates xmlns="http://schemas.microsoft.com/sharepoint/v3/contenttype/forms">
-  <Display>DocumentLibraryForm</Display>
-  <Edit>DocumentLibraryForm</Edit>
-  <New>DocumentLibraryForm</New>
-</FormTemplates>
+<file path=customXml/itemProps1.xml><?xml version="1.0" encoding="utf-8"?>
+<ds:datastoreItem xmlns:ds="http://schemas.openxmlformats.org/officeDocument/2006/customXml" ds:itemID="{CC5A544E-9867-401E-8708-E156DB38371B}">
+  <ds:schemaRefs>
+    <ds:schemaRef ds:uri="http://schemas.microsoft.com/sharepoint/v3/contenttype/forms"/>
+  </ds:schemaRefs>
+</ds:datastoreItem>
 </file>
 
-<file path=customXml/itemProps1.xml><?xml version="1.0" encoding="utf-8"?>
+<file path=customXml/itemProps2.xml><?xml version="1.0" encoding="utf-8"?>
 <ds:datastoreItem xmlns:ds="http://schemas.openxmlformats.org/officeDocument/2006/customXml" ds:itemID="{96ADBB09-84D0-4A62-93D1-34EDC93E81E7}">
   <ds:schemaRefs>
     <ds:schemaRef ds:uri="http://schemas.microsoft.com/office/2006/metadata/contentType"/>
@@ -2482,12 +2493,4 @@
     <ds:schemaRef ds:uri="http://schemas.microsoft.com/internal/obd"/>
   </ds:schemaRefs>
 </ds:datastoreItem>
-</file>
-
-<file path=customXml/itemProps2.xml><?xml version="1.0" encoding="utf-8"?>
-<ds:datastoreItem xmlns:ds="http://schemas.openxmlformats.org/officeDocument/2006/customXml" ds:itemID="{CC5A544E-9867-401E-8708-E156DB38371B}">
-  <ds:schemaRefs>
-    <ds:schemaRef ds:uri="http://schemas.microsoft.com/sharepoint/v3/contenttype/forms"/>
-  </ds:schemaRefs>
-</ds:datastoreItem>
 </file>
</xml_diff>